<commit_message>
Assignment-2 Questio 7 Done.
</commit_message>
<xml_diff>
--- a/SQL_Assignment_2.docx
+++ b/SQL_Assignment_2.docx
@@ -1,11 +1,12 @@
 
-<file path=word/document2.xml><?xml version="1.0" encoding="utf-8"?>
-<w:document xmlns:wpc="http://schemas.microsoft.com/office/word/2010/wordprocessingCanvas" xmlns:mc="http://schemas.openxmlformats.org/markup-compatibility/2006" xmlns:o="urn:schemas-microsoft-com:office:office" xmlns:r="http://schemas.openxmlformats.org/officeDocument/2006/relationships" xmlns:m="http://schemas.openxmlformats.org/officeDocument/2006/math" xmlns:v="urn:schemas-microsoft-com:vml" xmlns:wp14="http://schemas.microsoft.com/office/word/2010/wordprocessingDrawing" xmlns:wp="http://schemas.openxmlformats.org/drawingml/2006/wordprocessingDrawing" xmlns:w10="urn:schemas-microsoft-com:office:word" xmlns:w="http://schemas.openxmlformats.org/wordprocessingml/2006/main" xmlns:w14="http://schemas.microsoft.com/office/word/2010/wordml" xmlns:w15="http://schemas.microsoft.com/office/word/2012/wordml" xmlns:wpg="http://schemas.microsoft.com/office/word/2010/wordprocessingGroup" xmlns:wpi="http://schemas.microsoft.com/office/word/2010/wordprocessingInk" xmlns:wne="http://schemas.microsoft.com/office/word/2006/wordml" xmlns:wps="http://schemas.microsoft.com/office/word/2010/wordprocessingShape" xmlns:a="http://schemas.openxmlformats.org/drawingml/2006/main" xmlns:pic="http://schemas.openxmlformats.org/drawingml/2006/picture" xmlns:a14="http://schemas.microsoft.com/office/drawing/2010/main" mc:Ignorable="w14 w15 wp14">
+<file path=word/document.xml><?xml version="1.0" encoding="utf-8"?>
+<w:document xmlns:o="urn:schemas-microsoft-com:office:office" xmlns:r="http://schemas.openxmlformats.org/officeDocument/2006/relationships" xmlns:v="urn:schemas-microsoft-com:vml" xmlns:w="http://schemas.openxmlformats.org/wordprocessingml/2006/main" xmlns:w10="urn:schemas-microsoft-com:office:word" xmlns:wp="http://schemas.openxmlformats.org/drawingml/2006/wordprocessingDrawing" xmlns:wps="http://schemas.microsoft.com/office/word/2010/wordprocessingShape" xmlns:wpg="http://schemas.microsoft.com/office/word/2010/wordprocessingGroup" xmlns:mc="http://schemas.openxmlformats.org/markup-compatibility/2006" xmlns:wp14="http://schemas.microsoft.com/office/word/2010/wordprocessingDrawing" xmlns:w14="http://schemas.microsoft.com/office/word/2010/wordml" mc:Ignorable="w14 wp14">
   <w:body>
     <w:p>
       <w:pPr>
         <w:pStyle w:val="Title"/>
         <w:jc w:val="center"/>
+        <w:rPr/>
       </w:pPr>
       <w:r>
         <w:rPr/>
@@ -16,45 +17,47 @@
       <w:pPr>
         <w:pStyle w:val="Normal"/>
         <w:jc w:val="center"/>
-      </w:pPr>
-    </w:p>
-    <w:p>
-      <w:pPr>
-        <w:pStyle w:val="Normal"/>
-        <w:jc w:val="center"/>
-      </w:pPr>
-      <w:r>
+        <w:rPr/>
+      </w:pPr>
+      <w:r>
+        <w:rPr/>
+      </w:r>
+    </w:p>
+    <w:p>
+      <w:pPr>
+        <w:pStyle w:val="Normal"/>
+        <w:jc w:val="center"/>
+        <w:rPr/>
+      </w:pPr>
+      <w:r>
+        <w:rPr/>
         <w:drawing>
-          <wp:inline wp14:editId="5A2ED3A8" wp14:anchorId="3EDF773A">
-            <wp:extent cx="5320308" cy="7467099"/>
+          <wp:inline distT="0" distB="0" distL="114935" distR="114935">
+            <wp:extent cx="5320665" cy="7466965"/>
             <wp:effectExtent l="0" t="0" r="0" b="0"/>
-            <wp:docPr id="519137896" name="" title=""/>
+            <wp:docPr id="1" name="Image1" descr=""/>
             <wp:cNvGraphicFramePr>
-              <a:graphicFrameLocks noChangeAspect="1"/>
+              <a:graphicFrameLocks xmlns:a="http://schemas.openxmlformats.org/drawingml/2006/main" noChangeAspect="1"/>
             </wp:cNvGraphicFramePr>
-            <a:graphic>
+            <a:graphic xmlns:a="http://schemas.openxmlformats.org/drawingml/2006/main">
               <a:graphicData uri="http://schemas.openxmlformats.org/drawingml/2006/picture">
-                <pic:pic>
+                <pic:pic xmlns:pic="http://schemas.openxmlformats.org/drawingml/2006/picture">
                   <pic:nvPicPr>
-                    <pic:cNvPr id="0" name=""/>
-                    <pic:cNvPicPr/>
+                    <pic:cNvPr id="1" name="Image1" descr=""/>
+                    <pic:cNvPicPr>
+                      <a:picLocks noChangeAspect="1" noChangeArrowheads="1"/>
+                    </pic:cNvPicPr>
                   </pic:nvPicPr>
                   <pic:blipFill>
-                    <a:blip r:embed="R3f83bfa9b8364325">
-                      <a:extLst>
-                        <a:ext xmlns:a="http://schemas.openxmlformats.org/drawingml/2006/main" uri="{28A0092B-C50C-407E-A947-70E740481C1C}">
-                          <a14:useLocalDpi val="0"/>
-                        </a:ext>
-                      </a:extLst>
-                    </a:blip>
+                    <a:blip r:embed="rId2"/>
                     <a:stretch>
                       <a:fillRect/>
                     </a:stretch>
                   </pic:blipFill>
-                  <pic:spPr>
+                  <pic:spPr bwMode="auto">
                     <a:xfrm>
                       <a:off x="0" y="0"/>
-                      <a:ext cx="5320308" cy="7467099"/>
+                      <a:ext cx="5320665" cy="7466965"/>
                     </a:xfrm>
                     <a:prstGeom prst="rect">
                       <a:avLst/>
@@ -71,51 +74,57 @@
       <w:pPr>
         <w:pStyle w:val="Normal"/>
         <w:jc w:val="center"/>
-      </w:pPr>
-    </w:p>
-    <w:p>
-      <w:pPr>
-        <w:pStyle w:val="Normal"/>
-        <w:jc w:val="center"/>
-      </w:pPr>
-    </w:p>
-    <w:p>
-      <w:pPr>
-        <w:pStyle w:val="Normal"/>
-        <w:jc w:val="center"/>
-      </w:pPr>
-      <w:r>
+        <w:rPr/>
+      </w:pPr>
+      <w:r>
+        <w:rPr/>
+      </w:r>
+    </w:p>
+    <w:p>
+      <w:pPr>
+        <w:pStyle w:val="Normal"/>
+        <w:jc w:val="center"/>
+        <w:rPr/>
+      </w:pPr>
+      <w:r>
+        <w:rPr/>
+      </w:r>
+    </w:p>
+    <w:p>
+      <w:pPr>
+        <w:pStyle w:val="Normal"/>
+        <w:jc w:val="center"/>
+        <w:rPr/>
+      </w:pPr>
+      <w:r>
+        <w:rPr/>
         <w:drawing>
-          <wp:inline wp14:editId="79EE9D66" wp14:anchorId="22B95F3A">
-            <wp:extent cx="4724758" cy="4940922"/>
+          <wp:inline distT="0" distB="0" distL="114935" distR="114935">
+            <wp:extent cx="4724400" cy="4940935"/>
             <wp:effectExtent l="0" t="0" r="0" b="0"/>
-            <wp:docPr id="1903037420" name="" title=""/>
+            <wp:docPr id="2" name="Image2" descr=""/>
             <wp:cNvGraphicFramePr>
-              <a:graphicFrameLocks noChangeAspect="1"/>
+              <a:graphicFrameLocks xmlns:a="http://schemas.openxmlformats.org/drawingml/2006/main" noChangeAspect="1"/>
             </wp:cNvGraphicFramePr>
-            <a:graphic>
+            <a:graphic xmlns:a="http://schemas.openxmlformats.org/drawingml/2006/main">
               <a:graphicData uri="http://schemas.openxmlformats.org/drawingml/2006/picture">
-                <pic:pic>
+                <pic:pic xmlns:pic="http://schemas.openxmlformats.org/drawingml/2006/picture">
                   <pic:nvPicPr>
-                    <pic:cNvPr id="0" name=""/>
-                    <pic:cNvPicPr/>
+                    <pic:cNvPr id="2" name="Image2" descr=""/>
+                    <pic:cNvPicPr>
+                      <a:picLocks noChangeAspect="1" noChangeArrowheads="1"/>
+                    </pic:cNvPicPr>
                   </pic:nvPicPr>
                   <pic:blipFill>
-                    <a:blip r:embed="R6d704322fa774dae">
-                      <a:extLst>
-                        <a:ext xmlns:a="http://schemas.openxmlformats.org/drawingml/2006/main" uri="{28A0092B-C50C-407E-A947-70E740481C1C}">
-                          <a14:useLocalDpi val="0"/>
-                        </a:ext>
-                      </a:extLst>
-                    </a:blip>
+                    <a:blip r:embed="rId3"/>
                     <a:stretch>
                       <a:fillRect/>
                     </a:stretch>
                   </pic:blipFill>
-                  <pic:spPr>
+                  <pic:spPr bwMode="auto">
                     <a:xfrm>
                       <a:off x="0" y="0"/>
-                      <a:ext cx="4724758" cy="4940922"/>
+                      <a:ext cx="4724400" cy="4940935"/>
                     </a:xfrm>
                     <a:prstGeom prst="rect">
                       <a:avLst/>
@@ -132,45 +141,47 @@
       <w:pPr>
         <w:pStyle w:val="Normal"/>
         <w:jc w:val="center"/>
-      </w:pPr>
-    </w:p>
-    <w:p>
-      <w:pPr>
-        <w:pStyle w:val="Normal"/>
-        <w:jc w:val="center"/>
-      </w:pPr>
-      <w:r>
+        <w:rPr/>
+      </w:pPr>
+      <w:r>
+        <w:rPr/>
+      </w:r>
+    </w:p>
+    <w:p>
+      <w:pPr>
+        <w:pStyle w:val="Normal"/>
+        <w:jc w:val="center"/>
+        <w:rPr/>
+      </w:pPr>
+      <w:r>
+        <w:rPr/>
         <w:drawing>
-          <wp:inline wp14:editId="2BD04056" wp14:anchorId="57B71A20">
-            <wp:extent cx="5495925" cy="2896810"/>
+          <wp:inline distT="0" distB="0" distL="114935" distR="114935">
+            <wp:extent cx="5495925" cy="2896870"/>
             <wp:effectExtent l="0" t="0" r="0" b="0"/>
-            <wp:docPr id="1805738167" name="" title=""/>
+            <wp:docPr id="3" name="Image3" descr=""/>
             <wp:cNvGraphicFramePr>
-              <a:graphicFrameLocks noChangeAspect="1"/>
+              <a:graphicFrameLocks xmlns:a="http://schemas.openxmlformats.org/drawingml/2006/main" noChangeAspect="1"/>
             </wp:cNvGraphicFramePr>
-            <a:graphic>
+            <a:graphic xmlns:a="http://schemas.openxmlformats.org/drawingml/2006/main">
               <a:graphicData uri="http://schemas.openxmlformats.org/drawingml/2006/picture">
-                <pic:pic>
+                <pic:pic xmlns:pic="http://schemas.openxmlformats.org/drawingml/2006/picture">
                   <pic:nvPicPr>
-                    <pic:cNvPr id="0" name=""/>
-                    <pic:cNvPicPr/>
+                    <pic:cNvPr id="3" name="Image3" descr=""/>
+                    <pic:cNvPicPr>
+                      <a:picLocks noChangeAspect="1" noChangeArrowheads="1"/>
+                    </pic:cNvPicPr>
                   </pic:nvPicPr>
                   <pic:blipFill>
-                    <a:blip r:embed="R932c38c3f76f44e1">
-                      <a:extLst>
-                        <a:ext xmlns:a="http://schemas.openxmlformats.org/drawingml/2006/main" uri="{28A0092B-C50C-407E-A947-70E740481C1C}">
-                          <a14:useLocalDpi val="0"/>
-                        </a:ext>
-                      </a:extLst>
-                    </a:blip>
+                    <a:blip r:embed="rId4"/>
                     <a:stretch>
                       <a:fillRect/>
                     </a:stretch>
                   </pic:blipFill>
-                  <pic:spPr>
+                  <pic:spPr bwMode="auto">
                     <a:xfrm>
                       <a:off x="0" y="0"/>
-                      <a:ext cx="5495925" cy="2896810"/>
+                      <a:ext cx="5495925" cy="2896870"/>
                     </a:xfrm>
                     <a:prstGeom prst="rect">
                       <a:avLst/>
@@ -187,45 +198,47 @@
       <w:pPr>
         <w:pStyle w:val="Normal"/>
         <w:jc w:val="center"/>
-      </w:pPr>
-    </w:p>
-    <w:p>
-      <w:pPr>
-        <w:pStyle w:val="Normal"/>
-        <w:jc w:val="center"/>
-      </w:pPr>
-      <w:r>
+        <w:rPr/>
+      </w:pPr>
+      <w:r>
+        <w:rPr/>
+      </w:r>
+    </w:p>
+    <w:p>
+      <w:pPr>
+        <w:pStyle w:val="Normal"/>
+        <w:jc w:val="center"/>
+        <w:rPr/>
+      </w:pPr>
+      <w:r>
+        <w:rPr/>
         <w:drawing>
-          <wp:inline wp14:editId="10EFDC45" wp14:anchorId="34E6AF51">
-            <wp:extent cx="5571146" cy="3725704"/>
+          <wp:inline distT="0" distB="0" distL="114935" distR="114935">
+            <wp:extent cx="5570855" cy="3725545"/>
             <wp:effectExtent l="0" t="0" r="0" b="0"/>
-            <wp:docPr id="293499192" name="" title=""/>
+            <wp:docPr id="4" name="Image4" descr=""/>
             <wp:cNvGraphicFramePr>
-              <a:graphicFrameLocks noChangeAspect="1"/>
+              <a:graphicFrameLocks xmlns:a="http://schemas.openxmlformats.org/drawingml/2006/main" noChangeAspect="1"/>
             </wp:cNvGraphicFramePr>
-            <a:graphic>
+            <a:graphic xmlns:a="http://schemas.openxmlformats.org/drawingml/2006/main">
               <a:graphicData uri="http://schemas.openxmlformats.org/drawingml/2006/picture">
-                <pic:pic>
+                <pic:pic xmlns:pic="http://schemas.openxmlformats.org/drawingml/2006/picture">
                   <pic:nvPicPr>
-                    <pic:cNvPr id="0" name=""/>
-                    <pic:cNvPicPr/>
+                    <pic:cNvPr id="4" name="Image4" descr=""/>
+                    <pic:cNvPicPr>
+                      <a:picLocks noChangeAspect="1" noChangeArrowheads="1"/>
+                    </pic:cNvPicPr>
                   </pic:nvPicPr>
                   <pic:blipFill>
-                    <a:blip r:embed="Rd4639508234443d8">
-                      <a:extLst>
-                        <a:ext xmlns:a="http://schemas.openxmlformats.org/drawingml/2006/main" uri="{28A0092B-C50C-407E-A947-70E740481C1C}">
-                          <a14:useLocalDpi val="0"/>
-                        </a:ext>
-                      </a:extLst>
-                    </a:blip>
+                    <a:blip r:embed="rId5"/>
                     <a:stretch>
                       <a:fillRect/>
                     </a:stretch>
                   </pic:blipFill>
-                  <pic:spPr>
+                  <pic:spPr bwMode="auto">
                     <a:xfrm>
                       <a:off x="0" y="0"/>
-                      <a:ext cx="5571146" cy="3725704"/>
+                      <a:ext cx="5570855" cy="3725545"/>
                     </a:xfrm>
                     <a:prstGeom prst="rect">
                       <a:avLst/>
@@ -242,45 +255,47 @@
       <w:pPr>
         <w:pStyle w:val="Normal"/>
         <w:jc w:val="center"/>
-      </w:pPr>
-    </w:p>
-    <w:p>
-      <w:pPr>
-        <w:pStyle w:val="Normal"/>
-        <w:jc w:val="center"/>
-      </w:pPr>
-      <w:r>
+        <w:rPr/>
+      </w:pPr>
+      <w:r>
+        <w:rPr/>
+      </w:r>
+    </w:p>
+    <w:p>
+      <w:pPr>
+        <w:pStyle w:val="Normal"/>
+        <w:jc w:val="center"/>
+        <w:rPr/>
+      </w:pPr>
+      <w:r>
+        <w:rPr/>
         <w:drawing>
-          <wp:inline wp14:editId="03A66416" wp14:anchorId="357D60BC">
-            <wp:extent cx="5905500" cy="3297238"/>
+          <wp:inline distT="0" distB="0" distL="114935" distR="114935">
+            <wp:extent cx="5905500" cy="3297555"/>
             <wp:effectExtent l="0" t="0" r="0" b="0"/>
-            <wp:docPr id="947724934" name="" title=""/>
+            <wp:docPr id="5" name="Image5" descr=""/>
             <wp:cNvGraphicFramePr>
-              <a:graphicFrameLocks noChangeAspect="1"/>
+              <a:graphicFrameLocks xmlns:a="http://schemas.openxmlformats.org/drawingml/2006/main" noChangeAspect="1"/>
             </wp:cNvGraphicFramePr>
-            <a:graphic>
+            <a:graphic xmlns:a="http://schemas.openxmlformats.org/drawingml/2006/main">
               <a:graphicData uri="http://schemas.openxmlformats.org/drawingml/2006/picture">
-                <pic:pic>
+                <pic:pic xmlns:pic="http://schemas.openxmlformats.org/drawingml/2006/picture">
                   <pic:nvPicPr>
-                    <pic:cNvPr id="0" name=""/>
-                    <pic:cNvPicPr/>
+                    <pic:cNvPr id="5" name="Image5" descr=""/>
+                    <pic:cNvPicPr>
+                      <a:picLocks noChangeAspect="1" noChangeArrowheads="1"/>
+                    </pic:cNvPicPr>
                   </pic:nvPicPr>
                   <pic:blipFill>
-                    <a:blip r:embed="Rfb2a477944da4602">
-                      <a:extLst>
-                        <a:ext xmlns:a="http://schemas.openxmlformats.org/drawingml/2006/main" uri="{28A0092B-C50C-407E-A947-70E740481C1C}">
-                          <a14:useLocalDpi val="0"/>
-                        </a:ext>
-                      </a:extLst>
-                    </a:blip>
+                    <a:blip r:embed="rId6"/>
                     <a:stretch>
                       <a:fillRect/>
                     </a:stretch>
                   </pic:blipFill>
-                  <pic:spPr>
+                  <pic:spPr bwMode="auto">
                     <a:xfrm>
                       <a:off x="0" y="0"/>
-                      <a:ext cx="5905500" cy="3297238"/>
+                      <a:ext cx="5905500" cy="3297555"/>
                     </a:xfrm>
                     <a:prstGeom prst="rect">
                       <a:avLst/>
@@ -297,63 +312,77 @@
       <w:pPr>
         <w:pStyle w:val="Normal"/>
         <w:jc w:val="center"/>
-      </w:pPr>
-    </w:p>
-    <w:p>
-      <w:pPr>
-        <w:pStyle w:val="Normal"/>
-        <w:jc w:val="center"/>
-      </w:pPr>
-    </w:p>
-    <w:p>
-      <w:pPr>
-        <w:pStyle w:val="Normal"/>
-        <w:jc w:val="center"/>
-      </w:pPr>
-    </w:p>
-    <w:p>
-      <w:pPr>
-        <w:pStyle w:val="Normal"/>
-        <w:jc w:val="center"/>
-      </w:pPr>
-    </w:p>
-    <w:p>
-      <w:pPr>
-        <w:pStyle w:val="Normal"/>
-        <w:jc w:val="center"/>
-      </w:pPr>
-      <w:r>
+        <w:rPr/>
+      </w:pPr>
+      <w:r>
+        <w:rPr/>
+      </w:r>
+    </w:p>
+    <w:p>
+      <w:pPr>
+        <w:pStyle w:val="Normal"/>
+        <w:jc w:val="center"/>
+        <w:rPr/>
+      </w:pPr>
+      <w:r>
+        <w:rPr/>
+      </w:r>
+    </w:p>
+    <w:p>
+      <w:pPr>
+        <w:pStyle w:val="Normal"/>
+        <w:jc w:val="center"/>
+        <w:rPr/>
+      </w:pPr>
+      <w:r>
+        <w:rPr/>
+      </w:r>
+    </w:p>
+    <w:p>
+      <w:pPr>
+        <w:pStyle w:val="Normal"/>
+        <w:jc w:val="center"/>
+        <w:rPr/>
+      </w:pPr>
+      <w:r>
+        <w:rPr/>
+      </w:r>
+    </w:p>
+    <w:p>
+      <w:pPr>
+        <w:pStyle w:val="Normal"/>
+        <w:jc w:val="center"/>
+        <w:rPr/>
+      </w:pPr>
+      <w:r>
+        <w:rPr/>
         <w:drawing>
-          <wp:inline wp14:editId="3C25E1E1" wp14:anchorId="24CE16A0">
-            <wp:extent cx="6105525" cy="2734766"/>
+          <wp:inline distT="0" distB="0" distL="114935" distR="114935">
+            <wp:extent cx="6105525" cy="2734945"/>
             <wp:effectExtent l="0" t="0" r="0" b="0"/>
-            <wp:docPr id="1154440972" name="" title=""/>
+            <wp:docPr id="6" name="Image6" descr=""/>
             <wp:cNvGraphicFramePr>
-              <a:graphicFrameLocks noChangeAspect="1"/>
+              <a:graphicFrameLocks xmlns:a="http://schemas.openxmlformats.org/drawingml/2006/main" noChangeAspect="1"/>
             </wp:cNvGraphicFramePr>
-            <a:graphic>
+            <a:graphic xmlns:a="http://schemas.openxmlformats.org/drawingml/2006/main">
               <a:graphicData uri="http://schemas.openxmlformats.org/drawingml/2006/picture">
-                <pic:pic>
+                <pic:pic xmlns:pic="http://schemas.openxmlformats.org/drawingml/2006/picture">
                   <pic:nvPicPr>
-                    <pic:cNvPr id="0" name=""/>
-                    <pic:cNvPicPr/>
+                    <pic:cNvPr id="6" name="Image6" descr=""/>
+                    <pic:cNvPicPr>
+                      <a:picLocks noChangeAspect="1" noChangeArrowheads="1"/>
+                    </pic:cNvPicPr>
                   </pic:nvPicPr>
                   <pic:blipFill>
-                    <a:blip r:embed="R72603fcfbf4b4f07">
-                      <a:extLst>
-                        <a:ext xmlns:a="http://schemas.openxmlformats.org/drawingml/2006/main" uri="{28A0092B-C50C-407E-A947-70E740481C1C}">
-                          <a14:useLocalDpi val="0"/>
-                        </a:ext>
-                      </a:extLst>
-                    </a:blip>
+                    <a:blip r:embed="rId7"/>
                     <a:stretch>
                       <a:fillRect/>
                     </a:stretch>
                   </pic:blipFill>
-                  <pic:spPr>
+                  <pic:spPr bwMode="auto">
                     <a:xfrm>
                       <a:off x="0" y="0"/>
-                      <a:ext cx="6105525" cy="2734766"/>
+                      <a:ext cx="6105525" cy="2734945"/>
                     </a:xfrm>
                     <a:prstGeom prst="rect">
                       <a:avLst/>
@@ -370,39 +399,37 @@
       <w:pPr>
         <w:pStyle w:val="Normal"/>
         <w:jc w:val="center"/>
-      </w:pPr>
-      <w:r>
+        <w:rPr/>
+      </w:pPr>
+      <w:r>
+        <w:rPr/>
         <w:drawing>
-          <wp:inline wp14:editId="22E91CAF" wp14:anchorId="4245CAF1">
-            <wp:extent cx="5724525" cy="4245690"/>
+          <wp:inline distT="0" distB="0" distL="114935" distR="114935">
+            <wp:extent cx="5724525" cy="4245610"/>
             <wp:effectExtent l="0" t="0" r="0" b="0"/>
-            <wp:docPr id="550382952" name="" title=""/>
+            <wp:docPr id="7" name="Image7" descr=""/>
             <wp:cNvGraphicFramePr>
-              <a:graphicFrameLocks noChangeAspect="1"/>
+              <a:graphicFrameLocks xmlns:a="http://schemas.openxmlformats.org/drawingml/2006/main" noChangeAspect="1"/>
             </wp:cNvGraphicFramePr>
-            <a:graphic>
+            <a:graphic xmlns:a="http://schemas.openxmlformats.org/drawingml/2006/main">
               <a:graphicData uri="http://schemas.openxmlformats.org/drawingml/2006/picture">
-                <pic:pic>
+                <pic:pic xmlns:pic="http://schemas.openxmlformats.org/drawingml/2006/picture">
                   <pic:nvPicPr>
-                    <pic:cNvPr id="0" name=""/>
-                    <pic:cNvPicPr/>
+                    <pic:cNvPr id="7" name="Image7" descr=""/>
+                    <pic:cNvPicPr>
+                      <a:picLocks noChangeAspect="1" noChangeArrowheads="1"/>
+                    </pic:cNvPicPr>
                   </pic:nvPicPr>
                   <pic:blipFill>
-                    <a:blip r:embed="Rd0778cc0787a4505">
-                      <a:extLst>
-                        <a:ext xmlns:a="http://schemas.openxmlformats.org/drawingml/2006/main" uri="{28A0092B-C50C-407E-A947-70E740481C1C}">
-                          <a14:useLocalDpi val="0"/>
-                        </a:ext>
-                      </a:extLst>
-                    </a:blip>
+                    <a:blip r:embed="rId8"/>
                     <a:stretch>
                       <a:fillRect/>
                     </a:stretch>
                   </pic:blipFill>
-                  <pic:spPr>
+                  <pic:spPr bwMode="auto">
                     <a:xfrm>
                       <a:off x="0" y="0"/>
-                      <a:ext cx="5724525" cy="4245690"/>
+                      <a:ext cx="5724525" cy="4245610"/>
                     </a:xfrm>
                     <a:prstGeom prst="rect">
                       <a:avLst/>
@@ -419,36 +446,89 @@
       <w:pPr>
         <w:pStyle w:val="Normal"/>
         <w:jc w:val="center"/>
-      </w:pPr>
-      <w:r>
+        <w:rPr/>
+      </w:pPr>
+      <w:r>
+        <w:rPr/>
         <w:drawing>
-          <wp:inline wp14:editId="55F2DEFB" wp14:anchorId="27514A40">
-            <wp:extent cx="5791200" cy="3281680"/>
+          <wp:anchor behindDoc="0" distT="0" distB="0" distL="0" distR="0" simplePos="0" locked="0" layoutInCell="1" allowOverlap="1" relativeHeight="20">
+            <wp:simplePos x="0" y="0"/>
+            <wp:positionH relativeFrom="column">
+              <wp:align>center</wp:align>
+            </wp:positionH>
+            <wp:positionV relativeFrom="paragraph">
+              <wp:posOffset>635</wp:posOffset>
+            </wp:positionV>
+            <wp:extent cx="5731510" cy="3369945"/>
             <wp:effectExtent l="0" t="0" r="0" b="0"/>
-            <wp:docPr id="919513373" name="" title=""/>
+            <wp:wrapTopAndBottom/>
+            <wp:docPr id="8" name="Image19" descr=""/>
             <wp:cNvGraphicFramePr>
-              <a:graphicFrameLocks noChangeAspect="1"/>
+              <a:graphicFrameLocks xmlns:a="http://schemas.openxmlformats.org/drawingml/2006/main" noChangeAspect="1"/>
             </wp:cNvGraphicFramePr>
-            <a:graphic>
+            <a:graphic xmlns:a="http://schemas.openxmlformats.org/drawingml/2006/main">
               <a:graphicData uri="http://schemas.openxmlformats.org/drawingml/2006/picture">
-                <pic:pic>
+                <pic:pic xmlns:pic="http://schemas.openxmlformats.org/drawingml/2006/picture">
                   <pic:nvPicPr>
-                    <pic:cNvPr id="0" name=""/>
-                    <pic:cNvPicPr/>
+                    <pic:cNvPr id="8" name="Image19" descr=""/>
+                    <pic:cNvPicPr>
+                      <a:picLocks noChangeAspect="1" noChangeArrowheads="1"/>
+                    </pic:cNvPicPr>
                   </pic:nvPicPr>
                   <pic:blipFill>
-                    <a:blip r:embed="R4cdb7c36bf614b32">
-                      <a:extLst>
-                        <a:ext xmlns:a="http://schemas.openxmlformats.org/drawingml/2006/main" uri="{28A0092B-C50C-407E-A947-70E740481C1C}">
-                          <a14:useLocalDpi val="0"/>
-                        </a:ext>
-                      </a:extLst>
-                    </a:blip>
+                    <a:blip r:embed="rId9"/>
                     <a:stretch>
                       <a:fillRect/>
                     </a:stretch>
                   </pic:blipFill>
-                  <pic:spPr>
+                  <pic:spPr bwMode="auto">
+                    <a:xfrm>
+                      <a:off x="0" y="0"/>
+                      <a:ext cx="5731510" cy="3369945"/>
+                    </a:xfrm>
+                    <a:prstGeom prst="rect">
+                      <a:avLst/>
+                    </a:prstGeom>
+                  </pic:spPr>
+                </pic:pic>
+              </a:graphicData>
+            </a:graphic>
+          </wp:anchor>
+        </w:drawing>
+      </w:r>
+    </w:p>
+    <w:p>
+      <w:pPr>
+        <w:pStyle w:val="Normal"/>
+        <w:jc w:val="center"/>
+        <w:rPr/>
+      </w:pPr>
+      <w:r>
+        <w:rPr/>
+        <w:drawing>
+          <wp:inline distT="0" distB="0" distL="114935" distR="114935">
+            <wp:extent cx="5791200" cy="3281680"/>
+            <wp:effectExtent l="0" t="0" r="0" b="0"/>
+            <wp:docPr id="9" name="Image8" descr=""/>
+            <wp:cNvGraphicFramePr>
+              <a:graphicFrameLocks xmlns:a="http://schemas.openxmlformats.org/drawingml/2006/main" noChangeAspect="1"/>
+            </wp:cNvGraphicFramePr>
+            <a:graphic xmlns:a="http://schemas.openxmlformats.org/drawingml/2006/main">
+              <a:graphicData uri="http://schemas.openxmlformats.org/drawingml/2006/picture">
+                <pic:pic xmlns:pic="http://schemas.openxmlformats.org/drawingml/2006/picture">
+                  <pic:nvPicPr>
+                    <pic:cNvPr id="9" name="Image8" descr=""/>
+                    <pic:cNvPicPr>
+                      <a:picLocks noChangeAspect="1" noChangeArrowheads="1"/>
+                    </pic:cNvPicPr>
+                  </pic:nvPicPr>
+                  <pic:blipFill>
+                    <a:blip r:embed="rId10"/>
+                    <a:stretch>
+                      <a:fillRect/>
+                    </a:stretch>
+                  </pic:blipFill>
+                  <pic:spPr bwMode="auto">
                     <a:xfrm>
                       <a:off x="0" y="0"/>
                       <a:ext cx="5791200" cy="3281680"/>
@@ -468,45 +548,147 @@
       <w:pPr>
         <w:pStyle w:val="Normal"/>
         <w:jc w:val="center"/>
-      </w:pPr>
-    </w:p>
-    <w:p>
-      <w:pPr>
-        <w:pStyle w:val="Normal"/>
-        <w:jc w:val="center"/>
-      </w:pPr>
-      <w:r>
+        <w:rPr/>
+      </w:pPr>
+      <w:r>
+        <w:rPr/>
+      </w:r>
+    </w:p>
+    <w:p>
+      <w:pPr>
+        <w:pStyle w:val="Normal"/>
+        <w:jc w:val="center"/>
+        <w:rPr/>
+      </w:pPr>
+      <w:r>
+        <w:rPr/>
+      </w:r>
+    </w:p>
+    <w:p>
+      <w:pPr>
+        <w:pStyle w:val="Normal"/>
+        <w:jc w:val="center"/>
+        <w:rPr/>
+      </w:pPr>
+      <w:r>
+        <w:rPr/>
+      </w:r>
+    </w:p>
+    <w:p>
+      <w:pPr>
+        <w:pStyle w:val="Normal"/>
+        <w:jc w:val="center"/>
+        <w:rPr/>
+      </w:pPr>
+      <w:r>
+        <w:rPr/>
+      </w:r>
+    </w:p>
+    <w:p>
+      <w:pPr>
+        <w:pStyle w:val="Normal"/>
+        <w:jc w:val="center"/>
+        <w:rPr/>
+      </w:pPr>
+      <w:r>
+        <w:rPr/>
+      </w:r>
+    </w:p>
+    <w:p>
+      <w:pPr>
+        <w:pStyle w:val="Normal"/>
+        <w:jc w:val="center"/>
+        <w:rPr/>
+      </w:pPr>
+      <w:r>
+        <w:rPr/>
+      </w:r>
+    </w:p>
+    <w:p>
+      <w:pPr>
+        <w:pStyle w:val="Normal"/>
+        <w:jc w:val="center"/>
+        <w:rPr/>
+      </w:pPr>
+      <w:r>
+        <w:rPr/>
+      </w:r>
+    </w:p>
+    <w:p>
+      <w:pPr>
+        <w:pStyle w:val="Normal"/>
+        <w:jc w:val="center"/>
+        <w:rPr/>
+      </w:pPr>
+      <w:r>
+        <w:rPr/>
+      </w:r>
+    </w:p>
+    <w:p>
+      <w:pPr>
+        <w:pStyle w:val="Normal"/>
+        <w:jc w:val="center"/>
+        <w:rPr/>
+      </w:pPr>
+      <w:r>
+        <w:rPr/>
+      </w:r>
+    </w:p>
+    <w:p>
+      <w:pPr>
+        <w:pStyle w:val="Normal"/>
+        <w:jc w:val="center"/>
+        <w:rPr/>
+      </w:pPr>
+      <w:r>
+        <w:rPr/>
+      </w:r>
+    </w:p>
+    <w:p>
+      <w:pPr>
+        <w:pStyle w:val="Normal"/>
+        <w:jc w:val="center"/>
+        <w:rPr/>
+      </w:pPr>
+      <w:r>
+        <w:rPr/>
+      </w:r>
+    </w:p>
+    <w:p>
+      <w:pPr>
+        <w:pStyle w:val="Normal"/>
+        <w:jc w:val="center"/>
+        <w:rPr/>
+      </w:pPr>
+      <w:r>
+        <w:rPr/>
         <w:drawing>
-          <wp:inline wp14:editId="69E3216B" wp14:anchorId="188EB685">
-            <wp:extent cx="5848350" cy="3216592"/>
+          <wp:inline distT="0" distB="0" distL="114935" distR="114935">
+            <wp:extent cx="5848350" cy="3216910"/>
             <wp:effectExtent l="0" t="0" r="0" b="0"/>
-            <wp:docPr id="306139375" name="" title=""/>
+            <wp:docPr id="10" name="Image9" descr=""/>
             <wp:cNvGraphicFramePr>
-              <a:graphicFrameLocks noChangeAspect="1"/>
+              <a:graphicFrameLocks xmlns:a="http://schemas.openxmlformats.org/drawingml/2006/main" noChangeAspect="1"/>
             </wp:cNvGraphicFramePr>
-            <a:graphic>
+            <a:graphic xmlns:a="http://schemas.openxmlformats.org/drawingml/2006/main">
               <a:graphicData uri="http://schemas.openxmlformats.org/drawingml/2006/picture">
-                <pic:pic>
+                <pic:pic xmlns:pic="http://schemas.openxmlformats.org/drawingml/2006/picture">
                   <pic:nvPicPr>
-                    <pic:cNvPr id="0" name=""/>
-                    <pic:cNvPicPr/>
+                    <pic:cNvPr id="10" name="Image9" descr=""/>
+                    <pic:cNvPicPr>
+                      <a:picLocks noChangeAspect="1" noChangeArrowheads="1"/>
+                    </pic:cNvPicPr>
                   </pic:nvPicPr>
                   <pic:blipFill>
-                    <a:blip r:embed="Rd50f9880b1014287">
-                      <a:extLst>
-                        <a:ext xmlns:a="http://schemas.openxmlformats.org/drawingml/2006/main" uri="{28A0092B-C50C-407E-A947-70E740481C1C}">
-                          <a14:useLocalDpi val="0"/>
-                        </a:ext>
-                      </a:extLst>
-                    </a:blip>
+                    <a:blip r:embed="rId11"/>
                     <a:stretch>
                       <a:fillRect/>
                     </a:stretch>
                   </pic:blipFill>
-                  <pic:spPr>
+                  <pic:spPr bwMode="auto">
                     <a:xfrm>
                       <a:off x="0" y="0"/>
-                      <a:ext cx="5848350" cy="3216592"/>
+                      <a:ext cx="5848350" cy="3216910"/>
                     </a:xfrm>
                     <a:prstGeom prst="rect">
                       <a:avLst/>
@@ -523,69 +705,87 @@
       <w:pPr>
         <w:pStyle w:val="Normal"/>
         <w:jc w:val="center"/>
-      </w:pPr>
-    </w:p>
-    <w:p>
-      <w:pPr>
-        <w:pStyle w:val="Normal"/>
-        <w:jc w:val="center"/>
-      </w:pPr>
-    </w:p>
-    <w:p>
-      <w:pPr>
-        <w:pStyle w:val="Normal"/>
-        <w:jc w:val="center"/>
-      </w:pPr>
-    </w:p>
-    <w:p>
-      <w:pPr>
-        <w:pStyle w:val="Normal"/>
-        <w:jc w:val="center"/>
-      </w:pPr>
-    </w:p>
-    <w:p>
-      <w:pPr>
-        <w:pStyle w:val="Normal"/>
-        <w:jc w:val="center"/>
-      </w:pPr>
-    </w:p>
-    <w:p>
-      <w:pPr>
-        <w:pStyle w:val="Normal"/>
-        <w:jc w:val="center"/>
-      </w:pPr>
-      <w:r>
+        <w:rPr/>
+      </w:pPr>
+      <w:r>
+        <w:rPr/>
+      </w:r>
+    </w:p>
+    <w:p>
+      <w:pPr>
+        <w:pStyle w:val="Normal"/>
+        <w:jc w:val="center"/>
+        <w:rPr/>
+      </w:pPr>
+      <w:r>
+        <w:rPr/>
+      </w:r>
+    </w:p>
+    <w:p>
+      <w:pPr>
+        <w:pStyle w:val="Normal"/>
+        <w:jc w:val="center"/>
+        <w:rPr/>
+      </w:pPr>
+      <w:r>
+        <w:rPr/>
+      </w:r>
+    </w:p>
+    <w:p>
+      <w:pPr>
+        <w:pStyle w:val="Normal"/>
+        <w:jc w:val="center"/>
+        <w:rPr/>
+      </w:pPr>
+      <w:r>
+        <w:rPr/>
+      </w:r>
+    </w:p>
+    <w:p>
+      <w:pPr>
+        <w:pStyle w:val="Normal"/>
+        <w:jc w:val="center"/>
+        <w:rPr/>
+      </w:pPr>
+      <w:r>
+        <w:rPr/>
+      </w:r>
+    </w:p>
+    <w:p>
+      <w:pPr>
+        <w:pStyle w:val="Normal"/>
+        <w:jc w:val="center"/>
+        <w:rPr/>
+      </w:pPr>
+      <w:r>
+        <w:rPr/>
         <w:drawing>
-          <wp:inline wp14:editId="1EF509EC" wp14:anchorId="78A12135">
-            <wp:extent cx="5717754" cy="4943475"/>
+          <wp:inline distT="0" distB="0" distL="114935" distR="114935">
+            <wp:extent cx="5718175" cy="4943475"/>
             <wp:effectExtent l="0" t="0" r="0" b="0"/>
-            <wp:docPr id="2137815616" name="" title=""/>
+            <wp:docPr id="11" name="Image10" descr=""/>
             <wp:cNvGraphicFramePr>
-              <a:graphicFrameLocks noChangeAspect="1"/>
+              <a:graphicFrameLocks xmlns:a="http://schemas.openxmlformats.org/drawingml/2006/main" noChangeAspect="1"/>
             </wp:cNvGraphicFramePr>
-            <a:graphic>
+            <a:graphic xmlns:a="http://schemas.openxmlformats.org/drawingml/2006/main">
               <a:graphicData uri="http://schemas.openxmlformats.org/drawingml/2006/picture">
-                <pic:pic>
+                <pic:pic xmlns:pic="http://schemas.openxmlformats.org/drawingml/2006/picture">
                   <pic:nvPicPr>
-                    <pic:cNvPr id="0" name=""/>
-                    <pic:cNvPicPr/>
+                    <pic:cNvPr id="11" name="Image10" descr=""/>
+                    <pic:cNvPicPr>
+                      <a:picLocks noChangeAspect="1" noChangeArrowheads="1"/>
+                    </pic:cNvPicPr>
                   </pic:nvPicPr>
                   <pic:blipFill>
-                    <a:blip r:embed="R50c5c6c530444924">
-                      <a:extLst>
-                        <a:ext xmlns:a="http://schemas.openxmlformats.org/drawingml/2006/main" uri="{28A0092B-C50C-407E-A947-70E740481C1C}">
-                          <a14:useLocalDpi val="0"/>
-                        </a:ext>
-                      </a:extLst>
-                    </a:blip>
+                    <a:blip r:embed="rId12"/>
                     <a:stretch>
                       <a:fillRect/>
                     </a:stretch>
                   </pic:blipFill>
-                  <pic:spPr>
+                  <pic:spPr bwMode="auto">
                     <a:xfrm>
                       <a:off x="0" y="0"/>
-                      <a:ext cx="5717754" cy="4943475"/>
+                      <a:ext cx="5718175" cy="4943475"/>
                     </a:xfrm>
                     <a:prstGeom prst="rect">
                       <a:avLst/>
@@ -602,39 +802,37 @@
       <w:pPr>
         <w:pStyle w:val="Normal"/>
         <w:jc w:val="center"/>
-      </w:pPr>
-      <w:r>
+        <w:rPr/>
+      </w:pPr>
+      <w:r>
+        <w:rPr/>
         <w:drawing>
-          <wp:inline wp14:editId="20F9145D" wp14:anchorId="5B57C545">
-            <wp:extent cx="5648325" cy="3600807"/>
+          <wp:inline distT="0" distB="0" distL="114935" distR="114935">
+            <wp:extent cx="5648325" cy="3600450"/>
             <wp:effectExtent l="0" t="0" r="0" b="0"/>
-            <wp:docPr id="1284745555" name="" title=""/>
+            <wp:docPr id="12" name="Image11" descr=""/>
             <wp:cNvGraphicFramePr>
-              <a:graphicFrameLocks noChangeAspect="1"/>
+              <a:graphicFrameLocks xmlns:a="http://schemas.openxmlformats.org/drawingml/2006/main" noChangeAspect="1"/>
             </wp:cNvGraphicFramePr>
-            <a:graphic>
+            <a:graphic xmlns:a="http://schemas.openxmlformats.org/drawingml/2006/main">
               <a:graphicData uri="http://schemas.openxmlformats.org/drawingml/2006/picture">
-                <pic:pic>
+                <pic:pic xmlns:pic="http://schemas.openxmlformats.org/drawingml/2006/picture">
                   <pic:nvPicPr>
-                    <pic:cNvPr id="0" name=""/>
-                    <pic:cNvPicPr/>
+                    <pic:cNvPr id="12" name="Image11" descr=""/>
+                    <pic:cNvPicPr>
+                      <a:picLocks noChangeAspect="1" noChangeArrowheads="1"/>
+                    </pic:cNvPicPr>
                   </pic:nvPicPr>
                   <pic:blipFill>
-                    <a:blip r:embed="R34476d78da064475">
-                      <a:extLst>
-                        <a:ext xmlns:a="http://schemas.openxmlformats.org/drawingml/2006/main" uri="{28A0092B-C50C-407E-A947-70E740481C1C}">
-                          <a14:useLocalDpi val="0"/>
-                        </a:ext>
-                      </a:extLst>
-                    </a:blip>
+                    <a:blip r:embed="rId13"/>
                     <a:stretch>
                       <a:fillRect/>
                     </a:stretch>
                   </pic:blipFill>
-                  <pic:spPr>
+                  <pic:spPr bwMode="auto">
                     <a:xfrm>
                       <a:off x="0" y="0"/>
-                      <a:ext cx="5648325" cy="3600807"/>
+                      <a:ext cx="5648325" cy="3600450"/>
                     </a:xfrm>
                     <a:prstGeom prst="rect">
                       <a:avLst/>
@@ -651,39 +849,37 @@
       <w:pPr>
         <w:pStyle w:val="Normal"/>
         <w:jc w:val="center"/>
-      </w:pPr>
-      <w:r>
+        <w:rPr/>
+      </w:pPr>
+      <w:r>
+        <w:rPr/>
         <w:drawing>
-          <wp:inline wp14:editId="07D8E26E" wp14:anchorId="7C0527B6">
-            <wp:extent cx="5819775" cy="3600986"/>
+          <wp:inline distT="0" distB="0" distL="114935" distR="114935">
+            <wp:extent cx="5819775" cy="3601085"/>
             <wp:effectExtent l="0" t="0" r="0" b="0"/>
-            <wp:docPr id="1303399656" name="" title=""/>
+            <wp:docPr id="13" name="Image12" descr=""/>
             <wp:cNvGraphicFramePr>
-              <a:graphicFrameLocks noChangeAspect="1"/>
+              <a:graphicFrameLocks xmlns:a="http://schemas.openxmlformats.org/drawingml/2006/main" noChangeAspect="1"/>
             </wp:cNvGraphicFramePr>
-            <a:graphic>
+            <a:graphic xmlns:a="http://schemas.openxmlformats.org/drawingml/2006/main">
               <a:graphicData uri="http://schemas.openxmlformats.org/drawingml/2006/picture">
-                <pic:pic>
+                <pic:pic xmlns:pic="http://schemas.openxmlformats.org/drawingml/2006/picture">
                   <pic:nvPicPr>
-                    <pic:cNvPr id="0" name=""/>
-                    <pic:cNvPicPr/>
+                    <pic:cNvPr id="13" name="Image12" descr=""/>
+                    <pic:cNvPicPr>
+                      <a:picLocks noChangeAspect="1" noChangeArrowheads="1"/>
+                    </pic:cNvPicPr>
                   </pic:nvPicPr>
                   <pic:blipFill>
-                    <a:blip r:embed="R17da5677e7e446cb">
-                      <a:extLst>
-                        <a:ext xmlns:a="http://schemas.openxmlformats.org/drawingml/2006/main" uri="{28A0092B-C50C-407E-A947-70E740481C1C}">
-                          <a14:useLocalDpi val="0"/>
-                        </a:ext>
-                      </a:extLst>
-                    </a:blip>
+                    <a:blip r:embed="rId14"/>
                     <a:stretch>
                       <a:fillRect/>
                     </a:stretch>
                   </pic:blipFill>
-                  <pic:spPr>
+                  <pic:spPr bwMode="auto">
                     <a:xfrm>
                       <a:off x="0" y="0"/>
-                      <a:ext cx="5819775" cy="3600986"/>
+                      <a:ext cx="5819775" cy="3601085"/>
                     </a:xfrm>
                     <a:prstGeom prst="rect">
                       <a:avLst/>
@@ -700,39 +896,37 @@
       <w:pPr>
         <w:pStyle w:val="Normal"/>
         <w:jc w:val="center"/>
-      </w:pPr>
-      <w:r>
+        <w:rPr/>
+      </w:pPr>
+      <w:r>
+        <w:rPr/>
         <w:drawing>
-          <wp:inline wp14:editId="12886858" wp14:anchorId="45ACAC07">
-            <wp:extent cx="5538392" cy="4303792"/>
+          <wp:inline distT="0" distB="0" distL="114935" distR="114935">
+            <wp:extent cx="5538470" cy="4304030"/>
             <wp:effectExtent l="0" t="0" r="0" b="0"/>
-            <wp:docPr id="1728495409" name="" title=""/>
+            <wp:docPr id="14" name="Image13" descr=""/>
             <wp:cNvGraphicFramePr>
-              <a:graphicFrameLocks noChangeAspect="1"/>
+              <a:graphicFrameLocks xmlns:a="http://schemas.openxmlformats.org/drawingml/2006/main" noChangeAspect="1"/>
             </wp:cNvGraphicFramePr>
-            <a:graphic>
+            <a:graphic xmlns:a="http://schemas.openxmlformats.org/drawingml/2006/main">
               <a:graphicData uri="http://schemas.openxmlformats.org/drawingml/2006/picture">
-                <pic:pic>
+                <pic:pic xmlns:pic="http://schemas.openxmlformats.org/drawingml/2006/picture">
                   <pic:nvPicPr>
-                    <pic:cNvPr id="0" name=""/>
-                    <pic:cNvPicPr/>
+                    <pic:cNvPr id="14" name="Image13" descr=""/>
+                    <pic:cNvPicPr>
+                      <a:picLocks noChangeAspect="1" noChangeArrowheads="1"/>
+                    </pic:cNvPicPr>
                   </pic:nvPicPr>
                   <pic:blipFill>
-                    <a:blip r:embed="R2065cbda181b4568">
-                      <a:extLst>
-                        <a:ext xmlns:a="http://schemas.openxmlformats.org/drawingml/2006/main" uri="{28A0092B-C50C-407E-A947-70E740481C1C}">
-                          <a14:useLocalDpi val="0"/>
-                        </a:ext>
-                      </a:extLst>
-                    </a:blip>
+                    <a:blip r:embed="rId15"/>
                     <a:stretch>
                       <a:fillRect/>
                     </a:stretch>
                   </pic:blipFill>
-                  <pic:spPr>
+                  <pic:spPr bwMode="auto">
                     <a:xfrm>
                       <a:off x="0" y="0"/>
-                      <a:ext cx="5538392" cy="4303792"/>
+                      <a:ext cx="5538470" cy="4304030"/>
                     </a:xfrm>
                     <a:prstGeom prst="rect">
                       <a:avLst/>
@@ -749,39 +943,37 @@
       <w:pPr>
         <w:pStyle w:val="Normal"/>
         <w:jc w:val="center"/>
-      </w:pPr>
-      <w:r>
+        <w:rPr/>
+      </w:pPr>
+      <w:r>
+        <w:rPr/>
         <w:drawing>
-          <wp:inline wp14:editId="55D2780D" wp14:anchorId="6E2A9948">
-            <wp:extent cx="5497421" cy="4157424"/>
+          <wp:inline distT="0" distB="0" distL="114935" distR="114935">
+            <wp:extent cx="5497830" cy="4157345"/>
             <wp:effectExtent l="0" t="0" r="0" b="0"/>
-            <wp:docPr id="1986470807" name="" title=""/>
+            <wp:docPr id="15" name="Image14" descr=""/>
             <wp:cNvGraphicFramePr>
-              <a:graphicFrameLocks noChangeAspect="1"/>
+              <a:graphicFrameLocks xmlns:a="http://schemas.openxmlformats.org/drawingml/2006/main" noChangeAspect="1"/>
             </wp:cNvGraphicFramePr>
-            <a:graphic>
+            <a:graphic xmlns:a="http://schemas.openxmlformats.org/drawingml/2006/main">
               <a:graphicData uri="http://schemas.openxmlformats.org/drawingml/2006/picture">
-                <pic:pic>
+                <pic:pic xmlns:pic="http://schemas.openxmlformats.org/drawingml/2006/picture">
                   <pic:nvPicPr>
-                    <pic:cNvPr id="0" name=""/>
-                    <pic:cNvPicPr/>
+                    <pic:cNvPr id="15" name="Image14" descr=""/>
+                    <pic:cNvPicPr>
+                      <a:picLocks noChangeAspect="1" noChangeArrowheads="1"/>
+                    </pic:cNvPicPr>
                   </pic:nvPicPr>
                   <pic:blipFill>
-                    <a:blip r:embed="R8d17124d20664e1b">
-                      <a:extLst>
-                        <a:ext xmlns:a="http://schemas.openxmlformats.org/drawingml/2006/main" uri="{28A0092B-C50C-407E-A947-70E740481C1C}">
-                          <a14:useLocalDpi val="0"/>
-                        </a:ext>
-                      </a:extLst>
-                    </a:blip>
+                    <a:blip r:embed="rId16"/>
                     <a:stretch>
                       <a:fillRect/>
                     </a:stretch>
                   </pic:blipFill>
-                  <pic:spPr>
+                  <pic:spPr bwMode="auto">
                     <a:xfrm>
                       <a:off x="0" y="0"/>
-                      <a:ext cx="5497421" cy="4157424"/>
+                      <a:ext cx="5497830" cy="4157345"/>
                     </a:xfrm>
                     <a:prstGeom prst="rect">
                       <a:avLst/>
@@ -798,39 +990,37 @@
       <w:pPr>
         <w:pStyle w:val="Normal"/>
         <w:jc w:val="center"/>
-      </w:pPr>
-      <w:r>
+        <w:rPr/>
+      </w:pPr>
+      <w:r>
+        <w:rPr/>
         <w:drawing>
-          <wp:inline wp14:editId="7C3120DC" wp14:anchorId="476997A9">
-            <wp:extent cx="5636677" cy="3793014"/>
+          <wp:inline distT="0" distB="0" distL="114935" distR="114935">
+            <wp:extent cx="5636260" cy="3792855"/>
             <wp:effectExtent l="0" t="0" r="0" b="0"/>
-            <wp:docPr id="441857703" name="" title=""/>
+            <wp:docPr id="16" name="Image15" descr=""/>
             <wp:cNvGraphicFramePr>
-              <a:graphicFrameLocks noChangeAspect="1"/>
+              <a:graphicFrameLocks xmlns:a="http://schemas.openxmlformats.org/drawingml/2006/main" noChangeAspect="1"/>
             </wp:cNvGraphicFramePr>
-            <a:graphic>
+            <a:graphic xmlns:a="http://schemas.openxmlformats.org/drawingml/2006/main">
               <a:graphicData uri="http://schemas.openxmlformats.org/drawingml/2006/picture">
-                <pic:pic>
+                <pic:pic xmlns:pic="http://schemas.openxmlformats.org/drawingml/2006/picture">
                   <pic:nvPicPr>
-                    <pic:cNvPr id="0" name=""/>
-                    <pic:cNvPicPr/>
+                    <pic:cNvPr id="16" name="Image15" descr=""/>
+                    <pic:cNvPicPr>
+                      <a:picLocks noChangeAspect="1" noChangeArrowheads="1"/>
+                    </pic:cNvPicPr>
                   </pic:nvPicPr>
                   <pic:blipFill>
-                    <a:blip r:embed="R28fa20a45cba45d1">
-                      <a:extLst>
-                        <a:ext xmlns:a="http://schemas.openxmlformats.org/drawingml/2006/main" uri="{28A0092B-C50C-407E-A947-70E740481C1C}">
-                          <a14:useLocalDpi val="0"/>
-                        </a:ext>
-                      </a:extLst>
-                    </a:blip>
+                    <a:blip r:embed="rId17"/>
                     <a:stretch>
                       <a:fillRect/>
                     </a:stretch>
                   </pic:blipFill>
-                  <pic:spPr>
+                  <pic:spPr bwMode="auto">
                     <a:xfrm>
                       <a:off x="0" y="0"/>
-                      <a:ext cx="5636677" cy="3793014"/>
+                      <a:ext cx="5636260" cy="3792855"/>
                     </a:xfrm>
                     <a:prstGeom prst="rect">
                       <a:avLst/>
@@ -847,39 +1037,37 @@
       <w:pPr>
         <w:pStyle w:val="Normal"/>
         <w:jc w:val="center"/>
-      </w:pPr>
-      <w:r>
+        <w:rPr/>
+      </w:pPr>
+      <w:r>
+        <w:rPr/>
         <w:drawing>
-          <wp:inline wp14:editId="641C76B1" wp14:anchorId="4CE93BB8">
-            <wp:extent cx="5592200" cy="3786386"/>
+          <wp:inline distT="0" distB="0" distL="114935" distR="114935">
+            <wp:extent cx="5592445" cy="3786505"/>
             <wp:effectExtent l="0" t="0" r="0" b="0"/>
-            <wp:docPr id="516851155" name="" title=""/>
+            <wp:docPr id="17" name="Image16" descr=""/>
             <wp:cNvGraphicFramePr>
-              <a:graphicFrameLocks noChangeAspect="1"/>
+              <a:graphicFrameLocks xmlns:a="http://schemas.openxmlformats.org/drawingml/2006/main" noChangeAspect="1"/>
             </wp:cNvGraphicFramePr>
-            <a:graphic>
+            <a:graphic xmlns:a="http://schemas.openxmlformats.org/drawingml/2006/main">
               <a:graphicData uri="http://schemas.openxmlformats.org/drawingml/2006/picture">
-                <pic:pic>
+                <pic:pic xmlns:pic="http://schemas.openxmlformats.org/drawingml/2006/picture">
                   <pic:nvPicPr>
-                    <pic:cNvPr id="0" name=""/>
-                    <pic:cNvPicPr/>
+                    <pic:cNvPr id="17" name="Image16" descr=""/>
+                    <pic:cNvPicPr>
+                      <a:picLocks noChangeAspect="1" noChangeArrowheads="1"/>
+                    </pic:cNvPicPr>
                   </pic:nvPicPr>
                   <pic:blipFill>
-                    <a:blip r:embed="Rab3a17ef7d994ff6">
-                      <a:extLst>
-                        <a:ext xmlns:a="http://schemas.openxmlformats.org/drawingml/2006/main" uri="{28A0092B-C50C-407E-A947-70E740481C1C}">
-                          <a14:useLocalDpi val="0"/>
-                        </a:ext>
-                      </a:extLst>
-                    </a:blip>
+                    <a:blip r:embed="rId18"/>
                     <a:stretch>
                       <a:fillRect/>
                     </a:stretch>
                   </pic:blipFill>
-                  <pic:spPr>
+                  <pic:spPr bwMode="auto">
                     <a:xfrm>
                       <a:off x="0" y="0"/>
-                      <a:ext cx="5592200" cy="3786386"/>
+                      <a:ext cx="5592445" cy="3786505"/>
                     </a:xfrm>
                     <a:prstGeom prst="rect">
                       <a:avLst/>
@@ -896,57 +1084,67 @@
       <w:pPr>
         <w:pStyle w:val="Normal"/>
         <w:jc w:val="center"/>
-      </w:pPr>
-    </w:p>
-    <w:p>
-      <w:pPr>
-        <w:pStyle w:val="Normal"/>
-        <w:jc w:val="center"/>
-      </w:pPr>
-    </w:p>
-    <w:p>
-      <w:pPr>
-        <w:pStyle w:val="Normal"/>
-        <w:jc w:val="center"/>
-      </w:pPr>
-    </w:p>
-    <w:p>
-      <w:pPr>
-        <w:pStyle w:val="Normal"/>
-        <w:jc w:val="center"/>
-      </w:pPr>
-      <w:r>
+        <w:rPr/>
+      </w:pPr>
+      <w:r>
+        <w:rPr/>
+      </w:r>
+    </w:p>
+    <w:p>
+      <w:pPr>
+        <w:pStyle w:val="Normal"/>
+        <w:jc w:val="center"/>
+        <w:rPr/>
+      </w:pPr>
+      <w:r>
+        <w:rPr/>
+      </w:r>
+    </w:p>
+    <w:p>
+      <w:pPr>
+        <w:pStyle w:val="Normal"/>
+        <w:jc w:val="center"/>
+        <w:rPr/>
+      </w:pPr>
+      <w:r>
+        <w:rPr/>
+      </w:r>
+    </w:p>
+    <w:p>
+      <w:pPr>
+        <w:pStyle w:val="Normal"/>
+        <w:jc w:val="center"/>
+        <w:rPr/>
+      </w:pPr>
+      <w:r>
+        <w:rPr/>
         <w:drawing>
-          <wp:inline wp14:editId="709EE580" wp14:anchorId="70F00910">
-            <wp:extent cx="5897218" cy="3390900"/>
+          <wp:inline distT="0" distB="0" distL="114935" distR="114935">
+            <wp:extent cx="5897245" cy="3390900"/>
             <wp:effectExtent l="0" t="0" r="0" b="0"/>
-            <wp:docPr id="999605754" name="" title=""/>
+            <wp:docPr id="18" name="Image17" descr=""/>
             <wp:cNvGraphicFramePr>
-              <a:graphicFrameLocks noChangeAspect="1"/>
+              <a:graphicFrameLocks xmlns:a="http://schemas.openxmlformats.org/drawingml/2006/main" noChangeAspect="1"/>
             </wp:cNvGraphicFramePr>
-            <a:graphic>
+            <a:graphic xmlns:a="http://schemas.openxmlformats.org/drawingml/2006/main">
               <a:graphicData uri="http://schemas.openxmlformats.org/drawingml/2006/picture">
-                <pic:pic>
+                <pic:pic xmlns:pic="http://schemas.openxmlformats.org/drawingml/2006/picture">
                   <pic:nvPicPr>
-                    <pic:cNvPr id="0" name=""/>
-                    <pic:cNvPicPr/>
+                    <pic:cNvPr id="18" name="Image17" descr=""/>
+                    <pic:cNvPicPr>
+                      <a:picLocks noChangeAspect="1" noChangeArrowheads="1"/>
+                    </pic:cNvPicPr>
                   </pic:nvPicPr>
                   <pic:blipFill>
-                    <a:blip r:embed="R8dae9c93eb7c4b90">
-                      <a:extLst>
-                        <a:ext xmlns:a="http://schemas.openxmlformats.org/drawingml/2006/main" uri="{28A0092B-C50C-407E-A947-70E740481C1C}">
-                          <a14:useLocalDpi val="0"/>
-                        </a:ext>
-                      </a:extLst>
-                    </a:blip>
+                    <a:blip r:embed="rId19"/>
                     <a:stretch>
                       <a:fillRect/>
                     </a:stretch>
                   </pic:blipFill>
-                  <pic:spPr>
+                  <pic:spPr bwMode="auto">
                     <a:xfrm>
                       <a:off x="0" y="0"/>
-                      <a:ext cx="5897218" cy="3390900"/>
+                      <a:ext cx="5897245" cy="3390900"/>
                     </a:xfrm>
                     <a:prstGeom prst="rect">
                       <a:avLst/>
@@ -962,40 +1160,39 @@
     <w:p>
       <w:pPr>
         <w:pStyle w:val="Normal"/>
-        <w:jc w:val="center"/>
-      </w:pPr>
-      <w:r>
+        <w:spacing w:before="0" w:after="160"/>
+        <w:jc w:val="center"/>
+        <w:rPr/>
+      </w:pPr>
+      <w:r>
+        <w:rPr/>
         <w:drawing>
-          <wp:inline wp14:editId="759CEF51" wp14:anchorId="7D49DB64">
-            <wp:extent cx="5724526" cy="5960460"/>
+          <wp:inline distT="0" distB="0" distL="114935" distR="114935">
+            <wp:extent cx="5724525" cy="5960745"/>
             <wp:effectExtent l="0" t="0" r="0" b="0"/>
-            <wp:docPr id="1408361801" name="" title=""/>
+            <wp:docPr id="19" name="Image18" descr=""/>
             <wp:cNvGraphicFramePr>
-              <a:graphicFrameLocks noChangeAspect="1"/>
+              <a:graphicFrameLocks xmlns:a="http://schemas.openxmlformats.org/drawingml/2006/main" noChangeAspect="1"/>
             </wp:cNvGraphicFramePr>
-            <a:graphic>
+            <a:graphic xmlns:a="http://schemas.openxmlformats.org/drawingml/2006/main">
               <a:graphicData uri="http://schemas.openxmlformats.org/drawingml/2006/picture">
-                <pic:pic>
+                <pic:pic xmlns:pic="http://schemas.openxmlformats.org/drawingml/2006/picture">
                   <pic:nvPicPr>
-                    <pic:cNvPr id="0" name=""/>
-                    <pic:cNvPicPr/>
+                    <pic:cNvPr id="19" name="Image18" descr=""/>
+                    <pic:cNvPicPr>
+                      <a:picLocks noChangeAspect="1" noChangeArrowheads="1"/>
+                    </pic:cNvPicPr>
                   </pic:nvPicPr>
                   <pic:blipFill>
-                    <a:blip r:embed="R417427d7747e4e9b">
-                      <a:extLst>
-                        <a:ext xmlns:a="http://schemas.openxmlformats.org/drawingml/2006/main" uri="{28A0092B-C50C-407E-A947-70E740481C1C}">
-                          <a14:useLocalDpi val="0"/>
-                        </a:ext>
-                      </a:extLst>
-                    </a:blip>
+                    <a:blip r:embed="rId20"/>
                     <a:stretch>
                       <a:fillRect/>
                     </a:stretch>
                   </pic:blipFill>
-                  <pic:spPr>
+                  <pic:spPr bwMode="auto">
                     <a:xfrm>
                       <a:off x="0" y="0"/>
-                      <a:ext cx="5724526" cy="5960460"/>
+                      <a:ext cx="5724525" cy="5960745"/>
                     </a:xfrm>
                     <a:prstGeom prst="rect">
                       <a:avLst/>
@@ -1009,37 +1206,31 @@
       </w:r>
     </w:p>
     <w:sectPr>
-      <w:pgSz w:w="11906" w:h="16838" w:orient="portrait"/>
-      <w:pgMar w:top="1440" w:right="1440" w:bottom="1440" w:left="1440" w:header="720" w:footer="720" w:gutter="0"/>
-      <w:cols w:space="720"/>
-      <w:docGrid w:linePitch="360"/>
+      <w:type w:val="nextPage"/>
+      <w:pgSz w:w="11906" w:h="16838"/>
+      <w:pgMar w:left="1440" w:right="1440" w:header="0" w:top="1440" w:footer="0" w:bottom="1440" w:gutter="0"/>
+      <w:pgNumType w:fmt="decimal"/>
+      <w:formProt w:val="false"/>
+      <w:textDirection w:val="lrTb"/>
+      <w:docGrid w:type="default" w:linePitch="360" w:charSpace="4096"/>
     </w:sectPr>
   </w:body>
 </w:document>
 </file>
 
-<file path=word/intelligence2.xml><?xml version="1.0" encoding="utf-8"?>
-<int2:intelligence xmlns:int2="http://schemas.microsoft.com/office/intelligence/2020/intelligence">
-  <int2:observations/>
-  <int2:intelligenceSettings/>
-</int2:intelligence>
-</file>
-
 <file path=word/styles.xml><?xml version="1.0" encoding="utf-8"?>
-<w:styles xmlns:wp14="http://schemas.microsoft.com/office/word/2010/wordprocessingDrawing" xmlns:mc="http://schemas.openxmlformats.org/markup-compatibility/2006" xmlns:r="http://schemas.openxmlformats.org/officeDocument/2006/relationships" xmlns:w="http://schemas.openxmlformats.org/wordprocessingml/2006/main" xmlns:w14="http://schemas.microsoft.com/office/word/2010/wordml" xmlns:w15="http://schemas.microsoft.com/office/word/2012/wordml" mc:Ignorable="w14 w15 wp14">
+<w:styles xmlns:w="http://schemas.openxmlformats.org/wordprocessingml/2006/main" xmlns:w14="http://schemas.microsoft.com/office/word/2010/wordml" xmlns:mc="http://schemas.openxmlformats.org/markup-compatibility/2006" mc:Ignorable="w14">
   <w:docDefaults>
     <w:rPrDefault>
       <w:rPr>
-        <w:rFonts w:asciiTheme="minorHAnsi" w:hAnsiTheme="minorHAnsi" w:eastAsiaTheme="minorHAnsi" w:cstheme="minorBidi"/>
+        <w:rFonts w:ascii="Calibri" w:hAnsi="Calibri" w:eastAsia="Calibri" w:cs="" w:asciiTheme="minorHAnsi" w:cstheme="minorBidi" w:eastAsiaTheme="minorHAnsi" w:hAnsiTheme="minorHAnsi"/>
         <w:sz w:val="22"/>
         <w:szCs w:val="22"/>
         <w:lang w:val="en-GB" w:eastAsia="en-US" w:bidi="ar-SA"/>
       </w:rPr>
     </w:rPrDefault>
     <w:pPrDefault>
-      <w:pPr>
-        <w:spacing w:after="160" w:line="259" w:lineRule="auto"/>
-      </w:pPr>
+      <w:pPr/>
     </w:pPrDefault>
   </w:docDefaults>
   <w:latentStyles w:defLockedState="0" w:defUIPriority="99" w:defSemiHidden="0" w:defUnhideWhenUsed="0" w:defQFormat="0" w:count="371">
@@ -1418,14 +1609,128 @@
   <w:style w:type="paragraph" w:styleId="Normal" w:default="1">
     <w:name w:val="Normal"/>
     <w:qFormat/>
+    <w:pPr>
+      <w:widowControl/>
+      <w:bidi w:val="0"/>
+      <w:spacing w:lineRule="auto" w:line="259" w:before="0" w:after="160"/>
+      <w:jc w:val="left"/>
+    </w:pPr>
+    <w:rPr>
+      <w:rFonts w:ascii="Calibri" w:hAnsi="Calibri" w:eastAsia="Calibri" w:cs="" w:asciiTheme="minorHAnsi" w:cstheme="minorBidi" w:eastAsiaTheme="minorHAnsi" w:hAnsiTheme="minorHAnsi"/>
+      <w:color w:val="auto"/>
+      <w:kern w:val="0"/>
+      <w:sz w:val="22"/>
+      <w:szCs w:val="22"/>
+      <w:lang w:val="en-GB" w:eastAsia="en-US" w:bidi="ar-SA"/>
+    </w:rPr>
   </w:style>
   <w:style w:type="character" w:styleId="DefaultParagraphFont" w:default="1">
     <w:name w:val="Default Paragraph Font"/>
     <w:uiPriority w:val="1"/>
     <w:semiHidden/>
     <w:unhideWhenUsed/>
+    <w:qFormat/>
+    <w:rPr/>
   </w:style>
-  <w:style w:type="table" w:styleId="TableNormal" w:default="1">
+  <w:style w:type="character" w:styleId="TitleChar" w:customStyle="1">
+    <w:name w:val="Title Char"/>
+    <w:basedOn w:val="DefaultParagraphFont"/>
+    <w:link w:val="Title"/>
+    <w:uiPriority w:val="10"/>
+    <w:qFormat/>
+    <w:rPr>
+      <w:rFonts w:ascii="Calibri Light" w:hAnsi="Calibri Light" w:eastAsia="" w:cs="" w:asciiTheme="majorHAnsi" w:cstheme="majorBidi" w:eastAsiaTheme="majorEastAsia" w:hAnsiTheme="majorHAnsi"/>
+      <w:spacing w:val="-10"/>
+      <w:kern w:val="2"/>
+      <w:sz w:val="56"/>
+      <w:szCs w:val="56"/>
+    </w:rPr>
+  </w:style>
+  <w:style w:type="paragraph" w:styleId="Heading">
+    <w:name w:val="Heading"/>
+    <w:basedOn w:val="Normal"/>
+    <w:next w:val="TextBody"/>
+    <w:qFormat/>
+    <w:pPr>
+      <w:keepNext w:val="true"/>
+      <w:spacing w:before="240" w:after="120"/>
+    </w:pPr>
+    <w:rPr>
+      <w:rFonts w:ascii="Liberation Sans" w:hAnsi="Liberation Sans" w:eastAsia="Microsoft YaHei" w:cs="Arial"/>
+      <w:sz w:val="28"/>
+      <w:szCs w:val="28"/>
+    </w:rPr>
+  </w:style>
+  <w:style w:type="paragraph" w:styleId="TextBody">
+    <w:name w:val="Body Text"/>
+    <w:basedOn w:val="Normal"/>
+    <w:pPr>
+      <w:spacing w:lineRule="auto" w:line="276" w:before="0" w:after="140"/>
+    </w:pPr>
+    <w:rPr/>
+  </w:style>
+  <w:style w:type="paragraph" w:styleId="List">
+    <w:name w:val="List"/>
+    <w:basedOn w:val="TextBody"/>
+    <w:pPr/>
+    <w:rPr>
+      <w:rFonts w:cs="Arial"/>
+    </w:rPr>
+  </w:style>
+  <w:style w:type="paragraph" w:styleId="Caption">
+    <w:name w:val="Caption"/>
+    <w:basedOn w:val="Normal"/>
+    <w:qFormat/>
+    <w:pPr>
+      <w:suppressLineNumbers/>
+      <w:spacing w:before="120" w:after="120"/>
+    </w:pPr>
+    <w:rPr>
+      <w:rFonts w:cs="Arial"/>
+      <w:i/>
+      <w:iCs/>
+      <w:sz w:val="24"/>
+      <w:szCs w:val="24"/>
+    </w:rPr>
+  </w:style>
+  <w:style w:type="paragraph" w:styleId="Index">
+    <w:name w:val="Index"/>
+    <w:basedOn w:val="Normal"/>
+    <w:qFormat/>
+    <w:pPr>
+      <w:suppressLineNumbers/>
+    </w:pPr>
+    <w:rPr>
+      <w:rFonts w:cs="Arial"/>
+    </w:rPr>
+  </w:style>
+  <w:style w:type="paragraph" w:styleId="Title">
+    <w:name w:val="Title"/>
+    <w:basedOn w:val="Normal"/>
+    <w:next w:val="Normal"/>
+    <w:link w:val="TitleChar"/>
+    <w:uiPriority w:val="10"/>
+    <w:qFormat/>
+    <w:pPr>
+      <w:spacing w:lineRule="auto" w:line="240" w:before="0" w:after="0"/>
+      <w:contextualSpacing/>
+    </w:pPr>
+    <w:rPr>
+      <w:rFonts w:ascii="Calibri Light" w:hAnsi="Calibri Light" w:eastAsia="" w:cs="" w:asciiTheme="majorHAnsi" w:cstheme="majorBidi" w:eastAsiaTheme="majorEastAsia" w:hAnsiTheme="majorHAnsi"/>
+      <w:spacing w:val="-10"/>
+      <w:kern w:val="2"/>
+      <w:sz w:val="56"/>
+      <w:szCs w:val="56"/>
+    </w:rPr>
+  </w:style>
+  <w:style w:type="numbering" w:styleId="NoList" w:default="1">
+    <w:name w:val="No List"/>
+    <w:uiPriority w:val="99"/>
+    <w:semiHidden/>
+    <w:unhideWhenUsed/>
+    <w:qFormat/>
+  </w:style>
+  <w:style w:type="table" w:default="1" w:styleId="TableNormal">
     <w:name w:val="Normal Table"/>
     <w:uiPriority w:val="99"/>
     <w:semiHidden/>
@@ -1439,44 +1744,6 @@
         <w:right w:w="108" w:type="dxa"/>
       </w:tblCellMar>
     </w:tblPr>
-  </w:style>
-  <w:style w:type="numbering" w:styleId="NoList" w:default="1">
-    <w:name w:val="No List"/>
-    <w:uiPriority w:val="99"/>
-    <w:semiHidden/>
-    <w:unhideWhenUsed/>
-  </w:style>
-  <w:style xmlns:w14="http://schemas.microsoft.com/office/word/2010/wordml" xmlns:mc="http://schemas.openxmlformats.org/markup-compatibility/2006" xmlns:w="http://schemas.openxmlformats.org/wordprocessingml/2006/main" w:type="character" w:styleId="TitleChar" w:customStyle="1" mc:Ignorable="w14">
-    <w:name xmlns:w="http://schemas.openxmlformats.org/wordprocessingml/2006/main" w:val="Title Char"/>
-    <w:basedOn xmlns:w="http://schemas.openxmlformats.org/wordprocessingml/2006/main" w:val="DefaultParagraphFont"/>
-    <w:link xmlns:w="http://schemas.openxmlformats.org/wordprocessingml/2006/main" w:val="Title"/>
-    <w:uiPriority xmlns:w="http://schemas.openxmlformats.org/wordprocessingml/2006/main" w:val="10"/>
-    <w:rPr xmlns:w="http://schemas.openxmlformats.org/wordprocessingml/2006/main">
-      <w:rFonts w:asciiTheme="majorHAnsi" w:hAnsiTheme="majorHAnsi" w:eastAsiaTheme="majorEastAsia" w:cstheme="majorBidi"/>
-      <w:spacing w:val="-10"/>
-      <w:kern w:val="28"/>
-      <w:sz w:val="56"/>
-      <w:szCs w:val="56"/>
-    </w:rPr>
-  </w:style>
-  <w:style xmlns:w14="http://schemas.microsoft.com/office/word/2010/wordml" xmlns:mc="http://schemas.openxmlformats.org/markup-compatibility/2006" xmlns:w="http://schemas.openxmlformats.org/wordprocessingml/2006/main" w:type="paragraph" w:styleId="Title" mc:Ignorable="w14">
-    <w:name xmlns:w="http://schemas.openxmlformats.org/wordprocessingml/2006/main" w:val="Title"/>
-    <w:basedOn xmlns:w="http://schemas.openxmlformats.org/wordprocessingml/2006/main" w:val="Normal"/>
-    <w:next xmlns:w="http://schemas.openxmlformats.org/wordprocessingml/2006/main" w:val="Normal"/>
-    <w:link xmlns:w="http://schemas.openxmlformats.org/wordprocessingml/2006/main" w:val="TitleChar"/>
-    <w:uiPriority xmlns:w="http://schemas.openxmlformats.org/wordprocessingml/2006/main" w:val="10"/>
-    <w:qFormat xmlns:w="http://schemas.openxmlformats.org/wordprocessingml/2006/main"/>
-    <w:pPr xmlns:w="http://schemas.openxmlformats.org/wordprocessingml/2006/main">
-      <w:spacing xmlns:w="http://schemas.openxmlformats.org/wordprocessingml/2006/main" w:after="0" w:line="240" w:lineRule="auto"/>
-      <w:contextualSpacing xmlns:w="http://schemas.openxmlformats.org/wordprocessingml/2006/main"/>
-    </w:pPr>
-    <w:rPr xmlns:w="http://schemas.openxmlformats.org/wordprocessingml/2006/main">
-      <w:rFonts w:asciiTheme="majorHAnsi" w:hAnsiTheme="majorHAnsi" w:eastAsiaTheme="majorEastAsia" w:cstheme="majorBidi"/>
-      <w:spacing w:val="-10"/>
-      <w:kern w:val="28"/>
-      <w:sz w:val="56"/>
-      <w:szCs w:val="56"/>
-    </w:rPr>
   </w:style>
 </w:styles>
 </file>

</xml_diff>